<commit_message>
add and modify files
</commit_message>
<xml_diff>
--- a/files/application_certification_products_series.docx
+++ b/files/application_certification_products_series.docx
@@ -1,6 +1,6 @@
 
 <file path=word/document.xml><?xml version="1.0" encoding="utf-8"?>
-<w:document xmlns:wpc="http://schemas.microsoft.com/office/word/2010/wordprocessingCanvas" xmlns:cx="http://schemas.microsoft.com/office/drawing/2014/chartex" xmlns:cx1="http://schemas.microsoft.com/office/drawing/2015/9/8/chartex" xmlns:cx2="http://schemas.microsoft.com/office/drawing/2015/10/21/chartex" xmlns:cx3="http://schemas.microsoft.com/office/drawing/2016/5/9/chartex" xmlns:cx4="http://schemas.microsoft.com/office/drawing/2016/5/10/chartex" xmlns:cx5="http://schemas.microsoft.com/office/drawing/2016/5/11/chartex" xmlns:cx6="http://schemas.microsoft.com/office/drawing/2016/5/12/chartex" xmlns:cx7="http://schemas.microsoft.com/office/drawing/2016/5/13/chartex" xmlns:cx8="http://schemas.microsoft.com/office/drawing/2016/5/14/chartex" xmlns:mc="http://schemas.openxmlformats.org/markup-compatibility/2006" xmlns:aink="http://schemas.microsoft.com/office/drawing/2016/ink" xmlns:am3d="http://schemas.microsoft.com/office/drawing/2017/model3d" xmlns:o="urn:schemas-microsoft-com:office:office" xmlns:oel="http://schemas.microsoft.com/office/2019/extlst" xmlns:r="http://schemas.openxmlformats.org/officeDocument/2006/relationships" xmlns:m="http://schemas.openxmlformats.org/officeDocument/2006/math" xmlns:v="urn:schemas-microsoft-com:vml" xmlns:wp14="http://schemas.microsoft.com/office/word/2010/wordprocessingDrawing" xmlns:wp="http://schemas.openxmlformats.org/drawingml/2006/wordprocessingDrawing" xmlns:w10="urn:schemas-microsoft-com:office:word" xmlns:w="http://schemas.openxmlformats.org/wordprocessingml/2006/main" xmlns:w14="http://schemas.microsoft.com/office/word/2010/wordml" xmlns:w15="http://schemas.microsoft.com/office/word/2012/wordml" xmlns:w16cex="http://schemas.microsoft.com/office/word/2018/wordml/cex" xmlns:w16cid="http://schemas.microsoft.com/office/word/2016/wordml/cid" xmlns:w16="http://schemas.microsoft.com/office/word/2018/wordml" xmlns:w16sdtdh="http://schemas.microsoft.com/office/word/2020/wordml/sdtdatahash" xmlns:w16se="http://schemas.microsoft.com/office/word/2015/wordml/symex" xmlns:wpg="http://schemas.microsoft.com/office/word/2010/wordprocessingGroup" xmlns:wpi="http://schemas.microsoft.com/office/word/2010/wordprocessingInk" xmlns:wne="http://schemas.microsoft.com/office/word/2006/wordml" xmlns:wps="http://schemas.microsoft.com/office/word/2010/wordprocessingShape" mc:Ignorable="w14 w15 w16se w16cid w16 w16cex w16sdtdh wp14">
+<w:document xmlns:wpc="http://schemas.microsoft.com/office/word/2010/wordprocessingCanvas" xmlns:cx="http://schemas.microsoft.com/office/drawing/2014/chartex" xmlns:cx1="http://schemas.microsoft.com/office/drawing/2015/9/8/chartex" xmlns:cx2="http://schemas.microsoft.com/office/drawing/2015/10/21/chartex" xmlns:cx3="http://schemas.microsoft.com/office/drawing/2016/5/9/chartex" xmlns:cx4="http://schemas.microsoft.com/office/drawing/2016/5/10/chartex" xmlns:cx5="http://schemas.microsoft.com/office/drawing/2016/5/11/chartex" xmlns:cx6="http://schemas.microsoft.com/office/drawing/2016/5/12/chartex" xmlns:cx7="http://schemas.microsoft.com/office/drawing/2016/5/13/chartex" xmlns:cx8="http://schemas.microsoft.com/office/drawing/2016/5/14/chartex" xmlns:mc="http://schemas.openxmlformats.org/markup-compatibility/2006" xmlns:aink="http://schemas.microsoft.com/office/drawing/2016/ink" xmlns:am3d="http://schemas.microsoft.com/office/drawing/2017/model3d" xmlns:o="urn:schemas-microsoft-com:office:office" xmlns:oel="http://schemas.microsoft.com/office/2019/extlst" xmlns:r="http://schemas.openxmlformats.org/officeDocument/2006/relationships" xmlns:m="http://schemas.openxmlformats.org/officeDocument/2006/math" xmlns:v="urn:schemas-microsoft-com:vml" xmlns:wp14="http://schemas.microsoft.com/office/word/2010/wordprocessingDrawing" xmlns:wp="http://schemas.openxmlformats.org/drawingml/2006/wordprocessingDrawing" xmlns:w10="urn:schemas-microsoft-com:office:word" xmlns:w="http://schemas.openxmlformats.org/wordprocessingml/2006/main" xmlns:w14="http://schemas.microsoft.com/office/word/2010/wordml" xmlns:w15="http://schemas.microsoft.com/office/word/2012/wordml" xmlns:w16cex="http://schemas.microsoft.com/office/word/2018/wordml/cex" xmlns:w16cid="http://schemas.microsoft.com/office/word/2016/wordml/cid" xmlns:w16="http://schemas.microsoft.com/office/word/2018/wordml" xmlns:w16du="http://schemas.microsoft.com/office/word/2023/wordml/word16du" xmlns:w16sdtdh="http://schemas.microsoft.com/office/word/2020/wordml/sdtdatahash" xmlns:w16sdtfl="http://schemas.microsoft.com/office/word/2024/wordml/sdtformatlock" xmlns:w16se="http://schemas.microsoft.com/office/word/2015/wordml/symex" xmlns:wpg="http://schemas.microsoft.com/office/word/2010/wordprocessingGroup" xmlns:wpi="http://schemas.microsoft.com/office/word/2010/wordprocessingInk" xmlns:wne="http://schemas.microsoft.com/office/word/2006/wordml" xmlns:wps="http://schemas.microsoft.com/office/word/2010/wordprocessingShape" mc:Ignorable="w14 w15 w16se w16cid w16 w16cex w16sdtdh w16sdtfl w16du wp14">
   <w:body>
     <w:p>
       <w:pPr>
@@ -101,7 +101,15 @@
           <w:sz w:val="20"/>
           <w:szCs w:val="20"/>
         </w:rPr>
-        <w:t xml:space="preserve"> наименование органа по регистрации декларации,</w:t>
+        <w:t xml:space="preserve"> наименование органа по </w:t>
+      </w:r>
+      <w:r>
+        <w:rPr>
+          <w:rFonts w:ascii="Times New Roman" w:hAnsi="Times New Roman"/>
+          <w:sz w:val="20"/>
+          <w:szCs w:val="20"/>
+        </w:rPr>
+        <w:t>сертификации, его место нахождения</w:t>
       </w:r>
     </w:p>
     <w:p>
@@ -120,31 +128,47 @@
           <w:sz w:val="24"/>
           <w:szCs w:val="24"/>
         </w:rPr>
-        <w:t xml:space="preserve">                     ул. Лейтенанта Рябцева, </w:t>
-      </w:r>
-      <w:r>
-        <w:rPr>
-          <w:rFonts w:ascii="Times New Roman" w:hAnsi="Times New Roman"/>
-          <w:sz w:val="24"/>
-          <w:szCs w:val="24"/>
-        </w:rPr>
-        <w:t>39Л-3</w:t>
-      </w:r>
-      <w:r>
-        <w:rPr>
-          <w:rFonts w:ascii="Times New Roman" w:hAnsi="Times New Roman"/>
-          <w:sz w:val="24"/>
-          <w:szCs w:val="24"/>
-        </w:rPr>
-        <w:t xml:space="preserve">, </w:t>
-      </w:r>
-      <w:r>
-        <w:rPr>
-          <w:rFonts w:ascii="Times New Roman" w:hAnsi="Times New Roman"/>
-          <w:sz w:val="24"/>
-          <w:szCs w:val="24"/>
-        </w:rPr>
-        <w:t>224025</w:t>
+        <w:t xml:space="preserve"> </w:t>
+      </w:r>
+      <w:r>
+        <w:rPr>
+          <w:rFonts w:ascii="Times New Roman" w:hAnsi="Times New Roman"/>
+          <w:sz w:val="24"/>
+          <w:szCs w:val="24"/>
+        </w:rPr>
+        <w:t xml:space="preserve">Республика Беларусь, </w:t>
+      </w:r>
+      <w:r>
+        <w:rPr>
+          <w:rFonts w:ascii="Times New Roman" w:hAnsi="Times New Roman"/>
+          <w:sz w:val="24"/>
+          <w:szCs w:val="24"/>
+        </w:rPr>
+        <w:t>ул. Лейтенанта Рябцева, 39</w:t>
+      </w:r>
+      <w:r>
+        <w:rPr>
+          <w:rFonts w:ascii="Times New Roman" w:hAnsi="Times New Roman"/>
+          <w:sz w:val="24"/>
+          <w:szCs w:val="24"/>
+        </w:rPr>
+        <w:t>Л/1</w:t>
+      </w:r>
+      <w:r>
+        <w:rPr>
+          <w:rFonts w:ascii="Times New Roman" w:hAnsi="Times New Roman"/>
+          <w:sz w:val="24"/>
+          <w:szCs w:val="24"/>
+        </w:rPr>
+        <w:t>, 224</w:t>
+      </w:r>
+      <w:r>
+        <w:rPr>
+          <w:rFonts w:ascii="Times New Roman" w:hAnsi="Times New Roman"/>
+          <w:sz w:val="24"/>
+          <w:szCs w:val="24"/>
+        </w:rPr>
+        <w:t>701</w:t>
       </w:r>
       <w:r>
         <w:rPr>
@@ -191,7 +215,7 @@
           <w:sz w:val="20"/>
           <w:szCs w:val="20"/>
         </w:rPr>
-        <w:t>его место нахождения и адрес (адреса) места</w:t>
+        <w:t>и адрес (адреса) места</w:t>
       </w:r>
       <w:r>
         <w:rPr>
@@ -694,7 +718,7 @@
     <w:p>
       <w:pPr>
         <w:spacing w:after="0" w:line="240" w:lineRule="auto"/>
-        <w:jc w:val="both"/>
+        <w:jc w:val="center"/>
         <w:rPr>
           <w:rFonts w:ascii="Times New Roman" w:hAnsi="Times New Roman"/>
           <w:sz w:val="20"/>
@@ -766,70 +790,45 @@
         </w:rPr>
         <w:t xml:space="preserve">- для </w:t>
       </w:r>
-    </w:p>
-    <w:p>
-      <w:pPr>
-        <w:spacing w:after="0" w:line="240" w:lineRule="auto"/>
-        <w:jc w:val="both"/>
-        <w:rPr>
-          <w:rFonts w:ascii="Times New Roman" w:hAnsi="Times New Roman"/>
-          <w:sz w:val="24"/>
-          <w:szCs w:val="24"/>
-        </w:rPr>
-      </w:pPr>
-    </w:p>
-    <w:p>
-      <w:pPr>
-        <w:spacing w:after="0" w:line="240" w:lineRule="auto"/>
-        <w:jc w:val="both"/>
-        <w:rPr>
-          <w:rFonts w:ascii="Times New Roman" w:hAnsi="Times New Roman"/>
-          <w:sz w:val="24"/>
-          <w:szCs w:val="24"/>
-        </w:rPr>
-      </w:pPr>
-      <w:r>
-        <w:rPr>
-          <w:rFonts w:ascii="Times New Roman" w:hAnsi="Times New Roman"/>
-          <w:sz w:val="4"/>
-          <w:szCs w:val="4"/>
-        </w:rPr>
-        <w:t>__</w:t>
-      </w:r>
-      <w:r>
-        <w:rPr>
-          <w:rFonts w:ascii="Times New Roman" w:hAnsi="Times New Roman"/>
-          <w:sz w:val="4"/>
-          <w:szCs w:val="4"/>
-        </w:rPr>
-        <w:t>_______________________________________________________________________________________________________________________________________________________________________________________________________________________________________________________________________________________________________________________________________________________________________________________________________________________________________________________________________________________________</w:t>
-      </w:r>
-      <w:r>
-        <w:rPr>
-          <w:rFonts w:ascii="Times New Roman" w:hAnsi="Times New Roman"/>
-          <w:sz w:val="24"/>
-          <w:szCs w:val="24"/>
-        </w:rPr>
-        <w:t xml:space="preserve">    </w:t>
-      </w:r>
-    </w:p>
-    <w:p>
-      <w:pPr>
-        <w:spacing w:after="0" w:line="240" w:lineRule="auto"/>
-        <w:jc w:val="center"/>
-        <w:rPr>
-          <w:rFonts w:ascii="Times New Roman" w:hAnsi="Times New Roman"/>
-          <w:sz w:val="20"/>
-          <w:szCs w:val="20"/>
-        </w:rPr>
-      </w:pPr>
-      <w:r>
-        <w:rPr>
-          <w:rFonts w:ascii="Times New Roman" w:hAnsi="Times New Roman"/>
-          <w:sz w:val="20"/>
-          <w:szCs w:val="20"/>
-        </w:rPr>
-        <w:t xml:space="preserve">физического лица, в том числе качестве </w:t>
+      <w:r>
+        <w:rPr>
+          <w:rFonts w:ascii="Times New Roman" w:hAnsi="Times New Roman"/>
+          <w:sz w:val="20"/>
+          <w:szCs w:val="20"/>
+        </w:rPr>
+        <w:t>физического лица, в том числе</w:t>
+      </w:r>
+      <w:r>
+        <w:rPr>
+          <w:rFonts w:ascii="Times New Roman" w:hAnsi="Times New Roman"/>
+          <w:sz w:val="20"/>
+          <w:szCs w:val="20"/>
+        </w:rPr>
+        <w:t xml:space="preserve"> зарегистрированного</w:t>
+      </w:r>
+      <w:r>
+        <w:rPr>
+          <w:rFonts w:ascii="Times New Roman" w:hAnsi="Times New Roman"/>
+          <w:sz w:val="20"/>
+          <w:szCs w:val="20"/>
+        </w:rPr>
+        <w:t xml:space="preserve"> </w:t>
+      </w:r>
+      <w:r>
+        <w:rPr>
+          <w:rFonts w:ascii="Times New Roman" w:hAnsi="Times New Roman"/>
+          <w:sz w:val="20"/>
+          <w:szCs w:val="20"/>
+        </w:rPr>
+        <w:t xml:space="preserve">в </w:t>
+      </w:r>
+      <w:r>
+        <w:rPr>
+          <w:rFonts w:ascii="Times New Roman" w:hAnsi="Times New Roman"/>
+          <w:sz w:val="20"/>
+          <w:szCs w:val="20"/>
+        </w:rPr>
+        <w:t xml:space="preserve">качестве </w:t>
       </w:r>
       <w:r>
         <w:rPr>
@@ -854,7 +853,6 @@
     <w:p>
       <w:pPr>
         <w:spacing w:after="0" w:line="240" w:lineRule="auto"/>
-        <w:jc w:val="both"/>
         <w:rPr>
           <w:rFonts w:ascii="Times New Roman" w:hAnsi="Times New Roman"/>
           <w:sz w:val="24"/>
@@ -991,7 +989,7 @@
           <w:sz w:val="4"/>
           <w:szCs w:val="4"/>
         </w:rPr>
-        <w:t xml:space="preserve">                    </w:t>
+        <w:t xml:space="preserve">                        </w:t>
       </w:r>
     </w:p>
     <w:p>
@@ -1181,87 +1179,6 @@
         </w:rPr>
         <w:t>регистрационный номер в ЕГР</w:t>
       </w:r>
-    </w:p>
-    <w:p>
-      <w:pPr>
-        <w:spacing w:after="0" w:line="240" w:lineRule="auto"/>
-        <w:ind w:left="3119"/>
-        <w:jc w:val="both"/>
-        <w:rPr>
-          <w:rFonts w:ascii="Times New Roman" w:hAnsi="Times New Roman"/>
-          <w:sz w:val="24"/>
-          <w:szCs w:val="24"/>
-        </w:rPr>
-      </w:pPr>
-      <w:r>
-        <w:rPr>
-          <w:rFonts w:ascii="Times New Roman" w:hAnsi="Times New Roman"/>
-          <w:sz w:val="4"/>
-          <w:szCs w:val="4"/>
-        </w:rPr>
-        <w:t>_</w:t>
-      </w:r>
-      <w:r>
-        <w:rPr>
-          <w:rFonts w:ascii="Times New Roman" w:hAnsi="Times New Roman"/>
-          <w:sz w:val="4"/>
-          <w:szCs w:val="4"/>
-        </w:rPr>
-        <w:t>____________________________________________________________________________________________________________________________________________________________________________________________________________________________________________________________________________________________________________________________________</w:t>
-      </w:r>
-    </w:p>
-    <w:p>
-      <w:pPr>
-        <w:spacing w:after="0" w:line="240" w:lineRule="auto"/>
-        <w:jc w:val="both"/>
-        <w:rPr>
-          <w:rFonts w:ascii="Times New Roman" w:hAnsi="Times New Roman"/>
-          <w:sz w:val="24"/>
-          <w:szCs w:val="24"/>
-        </w:rPr>
-      </w:pPr>
-      <w:r>
-        <w:rPr>
-          <w:rFonts w:ascii="Times New Roman" w:hAnsi="Times New Roman"/>
-          <w:sz w:val="24"/>
-          <w:szCs w:val="24"/>
-        </w:rPr>
-        <w:t xml:space="preserve">номер телефона </w:t>
-      </w:r>
-      <w:r>
-        <w:rPr>
-          <w:rFonts w:ascii="Times New Roman" w:hAnsi="Times New Roman"/>
-          <w:sz w:val="24"/>
-          <w:szCs w:val="24"/>
-        </w:rPr>
-        <w:t xml:space="preserve">    +375 162 </w:t>
-      </w:r>
-      <w:proofErr w:type="gramStart"/>
-      <w:r>
-        <w:rPr>
-          <w:rFonts w:ascii="Times New Roman" w:hAnsi="Times New Roman"/>
-          <w:sz w:val="24"/>
-          <w:szCs w:val="24"/>
-        </w:rPr>
-        <w:t xml:space="preserve">123456,   </w:t>
-      </w:r>
-      <w:proofErr w:type="gramEnd"/>
-      <w:r>
-        <w:rPr>
-          <w:rFonts w:ascii="Times New Roman" w:hAnsi="Times New Roman"/>
-          <w:sz w:val="24"/>
-          <w:szCs w:val="24"/>
-        </w:rPr>
-        <w:t xml:space="preserve">  </w:t>
-      </w:r>
-      <w:r>
-        <w:rPr>
-          <w:rFonts w:ascii="Times New Roman" w:hAnsi="Times New Roman"/>
-          <w:sz w:val="24"/>
-          <w:szCs w:val="24"/>
-        </w:rPr>
-        <w:t>адрес электронной почты</w:t>
-      </w:r>
       <w:r>
         <w:rPr>
           <w:rFonts w:ascii="Times New Roman" w:hAnsi="Times New Roman"/>
@@ -1274,6 +1191,99 @@
         <w:rPr>
           <w:rFonts w:ascii="Times New Roman" w:hAnsi="Times New Roman"/>
           <w:sz w:val="24"/>
+        </w:rPr>
+        <w:t>123456789</w:t>
+      </w:r>
+    </w:p>
+    <w:p>
+      <w:pPr>
+        <w:spacing w:after="0" w:line="240" w:lineRule="auto"/>
+        <w:jc w:val="both"/>
+        <w:rPr>
+          <w:rFonts w:ascii="Times New Roman" w:hAnsi="Times New Roman"/>
+          <w:sz w:val="24"/>
+          <w:szCs w:val="24"/>
+        </w:rPr>
+      </w:pPr>
+      <w:r>
+        <w:rPr>
+          <w:rFonts w:ascii="Times New Roman" w:hAnsi="Times New Roman"/>
+          <w:sz w:val="4"/>
+          <w:szCs w:val="4"/>
+        </w:rPr>
+        <w:t>__</w:t>
+      </w:r>
+      <w:r>
+        <w:rPr>
+          <w:rFonts w:ascii="Times New Roman" w:hAnsi="Times New Roman"/>
+          <w:sz w:val="4"/>
+          <w:szCs w:val="4"/>
+        </w:rPr>
+        <w:t>_______________________________________________________________________________________________________________________________________________________________________________________________________________________________________________________________________________________________________________________________________________________________________________________________________________________________________________________________________________________________</w:t>
+      </w:r>
+    </w:p>
+    <w:p>
+      <w:pPr>
+        <w:spacing w:after="0" w:line="240" w:lineRule="auto"/>
+        <w:jc w:val="both"/>
+        <w:rPr>
+          <w:rFonts w:ascii="Times New Roman" w:hAnsi="Times New Roman"/>
+          <w:sz w:val="24"/>
+          <w:szCs w:val="24"/>
+        </w:rPr>
+      </w:pPr>
+      <w:r>
+        <w:rPr>
+          <w:rFonts w:ascii="Times New Roman" w:hAnsi="Times New Roman"/>
+          <w:sz w:val="24"/>
+          <w:szCs w:val="24"/>
+        </w:rPr>
+        <w:t>номер телефона</w:t>
+      </w:r>
+      <w:r>
+        <w:rPr>
+          <w:rFonts w:ascii="Times New Roman" w:hAnsi="Times New Roman"/>
+          <w:sz w:val="24"/>
+          <w:szCs w:val="24"/>
+        </w:rPr>
+        <w:t xml:space="preserve"> </w:t>
+      </w:r>
+      <w:r>
+        <w:rPr>
+          <w:rFonts w:ascii="Times New Roman" w:hAnsi="Times New Roman"/>
+          <w:sz w:val="24"/>
+          <w:szCs w:val="24"/>
+        </w:rPr>
+        <w:t xml:space="preserve">+375 162 </w:t>
+      </w:r>
+      <w:r>
+        <w:rPr>
+          <w:rFonts w:ascii="Times New Roman" w:hAnsi="Times New Roman"/>
+          <w:sz w:val="24"/>
+          <w:szCs w:val="24"/>
+        </w:rPr>
+        <w:t>123456</w:t>
+      </w:r>
+      <w:r>
+        <w:rPr>
+          <w:rFonts w:ascii="Times New Roman" w:hAnsi="Times New Roman"/>
+          <w:sz w:val="24"/>
+          <w:szCs w:val="24"/>
+        </w:rPr>
+        <w:t xml:space="preserve">, </w:t>
+      </w:r>
+      <w:r>
+        <w:rPr>
+          <w:rFonts w:ascii="Times New Roman" w:hAnsi="Times New Roman"/>
+          <w:sz w:val="24"/>
+          <w:szCs w:val="24"/>
+        </w:rPr>
+        <w:t xml:space="preserve">адрес электронной почты </w:t>
+      </w:r>
+      <w:r>
+        <w:rPr>
+          <w:rFonts w:ascii="Times New Roman" w:hAnsi="Times New Roman"/>
+          <w:sz w:val="24"/>
           <w:szCs w:val="24"/>
           <w:lang w:val="en-US"/>
         </w:rPr>
@@ -1319,7 +1329,37 @@
     <w:p>
       <w:pPr>
         <w:spacing w:after="0" w:line="240" w:lineRule="auto"/>
-        <w:ind w:left="1701"/>
+        <w:ind w:left="993"/>
+        <w:jc w:val="both"/>
+        <w:rPr>
+          <w:rFonts w:ascii="Times New Roman" w:hAnsi="Times New Roman"/>
+          <w:sz w:val="24"/>
+          <w:szCs w:val="24"/>
+        </w:rPr>
+      </w:pPr>
+      <w:r>
+        <w:rPr>
+          <w:rFonts w:ascii="Times New Roman" w:hAnsi="Times New Roman"/>
+          <w:sz w:val="4"/>
+          <w:szCs w:val="4"/>
+        </w:rPr>
+        <w:t xml:space="preserve">_        </w:t>
+      </w:r>
+      <w:r>
+        <w:rPr>
+          <w:rFonts w:ascii="Times New Roman" w:hAnsi="Times New Roman"/>
+          <w:sz w:val="4"/>
+          <w:szCs w:val="4"/>
+        </w:rPr>
+        <w:t xml:space="preserve">                                                                        </w:t>
+      </w:r>
+      <w:bookmarkEnd w:id="0"/>
+      <w:bookmarkEnd w:id="1"/>
+      <w:bookmarkEnd w:id="2"/>
+    </w:p>
+    <w:p>
+      <w:pPr>
+        <w:spacing w:after="0" w:line="240" w:lineRule="auto"/>
         <w:jc w:val="both"/>
         <w:rPr>
           <w:rFonts w:ascii="Times New Roman" w:hAnsi="Times New Roman"/>
@@ -1341,28 +1381,9 @@
           <w:sz w:val="4"/>
           <w:szCs w:val="4"/>
         </w:rPr>
-        <w:t xml:space="preserve">______________________________________________________________________________________________________________   </w:t>
-      </w:r>
-      <w:r>
-        <w:rPr>
-          <w:rFonts w:ascii="Times New Roman" w:hAnsi="Times New Roman"/>
-          <w:sz w:val="4"/>
-          <w:szCs w:val="4"/>
-        </w:rPr>
-        <w:t xml:space="preserve">       </w:t>
-      </w:r>
-      <w:r>
-        <w:rPr>
-          <w:rFonts w:ascii="Times New Roman" w:hAnsi="Times New Roman"/>
-          <w:sz w:val="4"/>
-          <w:szCs w:val="4"/>
-        </w:rPr>
-        <w:t xml:space="preserve">                                                                                                                                                                                                                                                                   _____________________________________________________________________________________________________________________________________________________,</w:t>
-      </w:r>
-    </w:p>
-    <w:bookmarkEnd w:id="0"/>
-    <w:bookmarkEnd w:id="1"/>
-    <w:bookmarkEnd w:id="2"/>
+        <w:t>_______________________________________________________________________________________________________________________________________________________________________________________________________________________________________________________________________________________________________________________________________________________________________________________________________________________________________________________________________________________________</w:t>
+      </w:r>
+    </w:p>
     <w:p>
       <w:pPr>
         <w:spacing w:after="0" w:line="240" w:lineRule="auto"/>
@@ -1708,7 +1729,15 @@
           <w:sz w:val="4"/>
           <w:szCs w:val="4"/>
         </w:rPr>
-        <w:t>_________________________________________________________________________________________________________________________________________________________________________________________________________________________________________________________________________________________________________________________________________________________________________________________________________________________________________________________________________________________________</w:t>
+        <w:t>__</w:t>
+      </w:r>
+      <w:r>
+        <w:rPr>
+          <w:rFonts w:ascii="Times New Roman" w:hAnsi="Times New Roman"/>
+          <w:sz w:val="4"/>
+          <w:szCs w:val="4"/>
+        </w:rPr>
+        <w:t>_______________________________________________________________________________________________________________________________________________________________________________________________________________________________________________________________________________________________________________________________________________________________________________________________________________________________________________________________________________________________</w:t>
       </w:r>
     </w:p>
     <w:p>
@@ -1755,7 +1784,15 @@
           <w:sz w:val="24"/>
           <w:szCs w:val="24"/>
         </w:rPr>
-        <w:t xml:space="preserve">код ТН ВЭД ЕАЭС </w:t>
+        <w:t xml:space="preserve">код ТН ВЭД </w:t>
+      </w:r>
+      <w:r>
+        <w:rPr>
+          <w:rFonts w:ascii="Times New Roman" w:hAnsi="Times New Roman"/>
+          <w:sz w:val="24"/>
+          <w:szCs w:val="24"/>
+        </w:rPr>
+        <w:t xml:space="preserve">ЕАЭС </w:t>
       </w:r>
       <w:r>
         <w:rPr>
@@ -1840,7 +1877,31 @@
           <w:sz w:val="4"/>
           <w:szCs w:val="4"/>
         </w:rPr>
-        <w:t>________________________________________________________________                                                                                                                               _____________________________________________</w:t>
+        <w:t>__</w:t>
+      </w:r>
+      <w:r>
+        <w:rPr>
+          <w:rFonts w:ascii="Times New Roman" w:hAnsi="Times New Roman"/>
+          <w:sz w:val="4"/>
+          <w:szCs w:val="4"/>
+        </w:rPr>
+        <w:t>__</w:t>
+      </w:r>
+      <w:r>
+        <w:rPr>
+          <w:rFonts w:ascii="Times New Roman" w:hAnsi="Times New Roman"/>
+          <w:sz w:val="4"/>
+          <w:szCs w:val="4"/>
+        </w:rPr>
+        <w:t>___________</w:t>
+      </w:r>
+      <w:r>
+        <w:rPr>
+          <w:rFonts w:ascii="Times New Roman" w:hAnsi="Times New Roman"/>
+          <w:sz w:val="4"/>
+          <w:szCs w:val="4"/>
+        </w:rPr>
+        <w:t>_________________________________________________                                                                                                                               _____________________________________________</w:t>
       </w:r>
     </w:p>
     <w:p>
@@ -1875,26 +1936,50 @@
           <w:sz w:val="24"/>
           <w:szCs w:val="24"/>
         </w:rPr>
-        <w:t xml:space="preserve"> Обществом с ограниченной ответственностью «Примерный строитель»,</w:t>
-      </w:r>
-    </w:p>
-    <w:p>
-      <w:pPr>
-        <w:spacing w:after="0" w:line="240" w:lineRule="auto"/>
-        <w:jc w:val="both"/>
-        <w:rPr>
-          <w:rFonts w:ascii="Times New Roman" w:hAnsi="Times New Roman"/>
-          <w:sz w:val="24"/>
-          <w:szCs w:val="24"/>
-        </w:rPr>
-      </w:pPr>
-      <w:r>
-        <w:rPr>
-          <w:rFonts w:ascii="Times New Roman" w:hAnsi="Times New Roman"/>
-          <w:sz w:val="4"/>
-          <w:szCs w:val="4"/>
-        </w:rPr>
-        <w:t>_________________________________________________________________________________________________________________________________________________________________________________________________________________________________________________________________________________________________________________________________________________________________________________________________________________________________________________________________________________________________</w:t>
+        <w:t xml:space="preserve"> Обществом с ограниченной ответственностью</w:t>
+      </w:r>
+      <w:r>
+        <w:rPr>
+          <w:rFonts w:ascii="Times New Roman" w:hAnsi="Times New Roman"/>
+          <w:sz w:val="24"/>
+          <w:szCs w:val="24"/>
+        </w:rPr>
+        <w:t xml:space="preserve"> </w:t>
+      </w:r>
+      <w:r>
+        <w:rPr>
+          <w:rFonts w:ascii="Times New Roman" w:hAnsi="Times New Roman"/>
+          <w:sz w:val="24"/>
+          <w:szCs w:val="24"/>
+        </w:rPr>
+        <w:t>«Примерный строитель»,</w:t>
+      </w:r>
+    </w:p>
+    <w:p>
+      <w:pPr>
+        <w:spacing w:after="0" w:line="240" w:lineRule="auto"/>
+        <w:jc w:val="both"/>
+        <w:rPr>
+          <w:rFonts w:ascii="Times New Roman" w:hAnsi="Times New Roman"/>
+          <w:sz w:val="24"/>
+          <w:szCs w:val="24"/>
+        </w:rPr>
+      </w:pPr>
+      <w:r>
+        <w:rPr>
+          <w:rFonts w:ascii="Times New Roman" w:hAnsi="Times New Roman"/>
+          <w:sz w:val="4"/>
+          <w:szCs w:val="4"/>
+        </w:rPr>
+        <w:t>__</w:t>
+      </w:r>
+      <w:r>
+        <w:rPr>
+          <w:rFonts w:ascii="Times New Roman" w:hAnsi="Times New Roman"/>
+          <w:sz w:val="4"/>
+          <w:szCs w:val="4"/>
+        </w:rPr>
+        <w:t>_______________________________________________________________________________________________________________________________________________________________________________________________________________________________________________________________________________________________________________________________________________________________________________________________________________________________________________________________________________________________</w:t>
       </w:r>
     </w:p>
     <w:p>
@@ -1941,33 +2026,77 @@
           <w:sz w:val="24"/>
           <w:szCs w:val="24"/>
         </w:rPr>
-        <w:t>Республика Беларусь,</w:t>
-      </w:r>
-      <w:r>
-        <w:rPr>
-          <w:rFonts w:ascii="Times New Roman" w:hAnsi="Times New Roman"/>
-          <w:sz w:val="24"/>
-        </w:rPr>
-        <w:t xml:space="preserve"> 224000, г. Брест, ул. Красногвардейская, д. 5;</w:t>
-      </w:r>
-    </w:p>
-    <w:p>
-      <w:pPr>
-        <w:spacing w:after="0" w:line="240" w:lineRule="auto"/>
-        <w:jc w:val="both"/>
-        <w:rPr>
-          <w:rFonts w:ascii="Times New Roman" w:hAnsi="Times New Roman"/>
-          <w:sz w:val="24"/>
-          <w:szCs w:val="24"/>
-        </w:rPr>
-      </w:pPr>
-      <w:r>
-        <w:rPr>
-          <w:rFonts w:ascii="Times New Roman" w:hAnsi="Times New Roman"/>
-          <w:sz w:val="4"/>
-          <w:szCs w:val="4"/>
-        </w:rPr>
-        <w:t>_________________________________________________________________________________________________________________________________________________________________________________________________________________________________________________________________________________________________________________________________________________________________________________________________________________________________________________________________________________________________</w:t>
+        <w:t>Республика Беларусь</w:t>
+      </w:r>
+      <w:r>
+        <w:rPr>
+          <w:rFonts w:ascii="Times New Roman" w:hAnsi="Times New Roman"/>
+          <w:sz w:val="24"/>
+          <w:szCs w:val="24"/>
+        </w:rPr>
+        <w:t>,</w:t>
+      </w:r>
+      <w:r>
+        <w:rPr>
+          <w:rFonts w:ascii="Times New Roman" w:hAnsi="Times New Roman"/>
+          <w:sz w:val="24"/>
+        </w:rPr>
+        <w:t xml:space="preserve"> </w:t>
+      </w:r>
+      <w:r>
+        <w:rPr>
+          <w:rFonts w:ascii="Times New Roman" w:hAnsi="Times New Roman"/>
+          <w:sz w:val="24"/>
+        </w:rPr>
+        <w:t>2240</w:t>
+      </w:r>
+      <w:r>
+        <w:rPr>
+          <w:rFonts w:ascii="Times New Roman" w:hAnsi="Times New Roman"/>
+          <w:sz w:val="24"/>
+        </w:rPr>
+        <w:t xml:space="preserve">00, </w:t>
+      </w:r>
+      <w:r>
+        <w:rPr>
+          <w:rFonts w:ascii="Times New Roman" w:hAnsi="Times New Roman"/>
+          <w:sz w:val="24"/>
+        </w:rPr>
+        <w:t>г. Брест, ул</w:t>
+      </w:r>
+      <w:r>
+        <w:rPr>
+          <w:rFonts w:ascii="Times New Roman" w:hAnsi="Times New Roman"/>
+          <w:sz w:val="24"/>
+        </w:rPr>
+        <w:t>. Красногвардейская, д. 5;</w:t>
+      </w:r>
+    </w:p>
+    <w:p>
+      <w:pPr>
+        <w:spacing w:after="0" w:line="240" w:lineRule="auto"/>
+        <w:jc w:val="both"/>
+        <w:rPr>
+          <w:rFonts w:ascii="Times New Roman" w:hAnsi="Times New Roman"/>
+          <w:sz w:val="24"/>
+          <w:szCs w:val="24"/>
+        </w:rPr>
+      </w:pPr>
+      <w:r>
+        <w:rPr>
+          <w:rFonts w:ascii="Times New Roman" w:hAnsi="Times New Roman"/>
+          <w:sz w:val="4"/>
+          <w:szCs w:val="4"/>
+        </w:rPr>
+        <w:t>__</w:t>
+      </w:r>
+      <w:r>
+        <w:rPr>
+          <w:rFonts w:ascii="Times New Roman" w:hAnsi="Times New Roman"/>
+          <w:sz w:val="4"/>
+          <w:szCs w:val="4"/>
+        </w:rPr>
+        <w:t>_______________________________________________________________________________________________________________________________________________________________________________________________________________________________________________________________________________________________________________________________________________________________________________________________________________________________________________________________________________________________</w:t>
       </w:r>
     </w:p>
     <w:p>
@@ -2025,32 +2154,15 @@
         <w:rPr>
           <w:rFonts w:ascii="Times New Roman" w:hAnsi="Times New Roman"/>
           <w:sz w:val="24"/>
-          <w:szCs w:val="24"/>
-        </w:rPr>
-      </w:pPr>
-      <w:r>
-        <w:rPr>
-          <w:rFonts w:ascii="Times New Roman" w:hAnsi="Times New Roman"/>
-          <w:sz w:val="24"/>
-          <w:szCs w:val="24"/>
-        </w:rPr>
-        <w:t>мест</w:t>
-      </w:r>
-      <w:r>
-        <w:rPr>
-          <w:rFonts w:ascii="Times New Roman" w:hAnsi="Times New Roman"/>
-          <w:sz w:val="24"/>
-          <w:szCs w:val="24"/>
-        </w:rPr>
-        <w:t>о</w:t>
-      </w:r>
-      <w:r>
-        <w:rPr>
-          <w:rFonts w:ascii="Times New Roman" w:hAnsi="Times New Roman"/>
-          <w:sz w:val="24"/>
-          <w:szCs w:val="24"/>
-        </w:rPr>
-        <w:t xml:space="preserve"> осуществления деятельности: Республика Беларусь,</w:t>
+        </w:rPr>
+      </w:pPr>
+      <w:r>
+        <w:rPr>
+          <w:rFonts w:ascii="Times New Roman" w:hAnsi="Times New Roman"/>
+          <w:sz w:val="24"/>
+          <w:szCs w:val="24"/>
+        </w:rPr>
+        <w:t>адрес места осуществления деятельности: Республика Беларусь,</w:t>
       </w:r>
       <w:r>
         <w:rPr>
@@ -2080,6 +2192,103 @@
         </w:rPr>
         <w:t xml:space="preserve">Катин </w:t>
       </w:r>
+    </w:p>
+    <w:p>
+      <w:pPr>
+        <w:spacing w:after="0" w:line="240" w:lineRule="auto"/>
+        <w:jc w:val="both"/>
+        <w:rPr>
+          <w:rFonts w:ascii="Times New Roman" w:hAnsi="Times New Roman"/>
+          <w:sz w:val="24"/>
+          <w:szCs w:val="24"/>
+        </w:rPr>
+      </w:pPr>
+      <w:r>
+        <w:rPr>
+          <w:rFonts w:ascii="Times New Roman" w:hAnsi="Times New Roman"/>
+          <w:sz w:val="4"/>
+          <w:szCs w:val="4"/>
+        </w:rPr>
+        <w:t>__</w:t>
+      </w:r>
+      <w:r>
+        <w:rPr>
+          <w:rFonts w:ascii="Times New Roman" w:hAnsi="Times New Roman"/>
+          <w:sz w:val="4"/>
+          <w:szCs w:val="4"/>
+        </w:rPr>
+        <w:t>_______________________________________________________________________________________________________________________________________________________________________________________________________________________________________________________________________________________________________________________________________________________________________________________________________________________________________________________________________________________________</w:t>
+      </w:r>
+    </w:p>
+    <w:p>
+      <w:pPr>
+        <w:spacing w:after="0" w:line="240" w:lineRule="auto"/>
+        <w:jc w:val="center"/>
+        <w:rPr>
+          <w:rFonts w:ascii="Times New Roman" w:hAnsi="Times New Roman"/>
+          <w:sz w:val="20"/>
+          <w:szCs w:val="20"/>
+        </w:rPr>
+      </w:pPr>
+      <w:r>
+        <w:rPr>
+          <w:rFonts w:ascii="Times New Roman" w:hAnsi="Times New Roman"/>
+          <w:spacing w:val="-6"/>
+          <w:sz w:val="20"/>
+          <w:szCs w:val="20"/>
+        </w:rPr>
+        <w:t xml:space="preserve">страны - для </w:t>
+      </w:r>
+      <w:r>
+        <w:rPr>
+          <w:rFonts w:ascii="Times New Roman" w:hAnsi="Times New Roman"/>
+          <w:sz w:val="20"/>
+          <w:szCs w:val="20"/>
+        </w:rPr>
+        <w:t>ю</w:t>
+      </w:r>
+      <w:r>
+        <w:rPr>
+          <w:rFonts w:ascii="Times New Roman" w:hAnsi="Times New Roman"/>
+          <w:sz w:val="20"/>
+          <w:szCs w:val="20"/>
+        </w:rPr>
+        <w:t>ридического</w:t>
+      </w:r>
+      <w:r>
+        <w:rPr>
+          <w:rFonts w:ascii="Times New Roman" w:hAnsi="Times New Roman"/>
+          <w:sz w:val="20"/>
+          <w:szCs w:val="20"/>
+        </w:rPr>
+        <w:t xml:space="preserve"> </w:t>
+      </w:r>
+      <w:r>
+        <w:rPr>
+          <w:rFonts w:ascii="Times New Roman" w:hAnsi="Times New Roman"/>
+          <w:sz w:val="20"/>
+          <w:szCs w:val="20"/>
+        </w:rPr>
+        <w:t>лица</w:t>
+      </w:r>
+      <w:r>
+        <w:rPr>
+          <w:rFonts w:ascii="Times New Roman" w:hAnsi="Times New Roman"/>
+          <w:sz w:val="20"/>
+          <w:szCs w:val="20"/>
+        </w:rPr>
+        <w:t xml:space="preserve">, </w:t>
+      </w:r>
+    </w:p>
+    <w:p>
+      <w:pPr>
+        <w:spacing w:after="0" w:line="240" w:lineRule="auto"/>
+        <w:jc w:val="both"/>
+        <w:rPr>
+          <w:rFonts w:ascii="Times New Roman" w:hAnsi="Times New Roman"/>
+          <w:sz w:val="24"/>
+        </w:rPr>
+      </w:pPr>
       <w:r>
         <w:rPr>
           <w:rFonts w:ascii="Times New Roman" w:hAnsi="Times New Roman"/>
@@ -2087,96 +2296,6 @@
         </w:rPr>
         <w:t>Бор, 6</w:t>
       </w:r>
-    </w:p>
-    <w:p>
-      <w:pPr>
-        <w:spacing w:after="0" w:line="240" w:lineRule="auto"/>
-        <w:jc w:val="both"/>
-        <w:rPr>
-          <w:rFonts w:ascii="Times New Roman" w:hAnsi="Times New Roman"/>
-          <w:sz w:val="24"/>
-          <w:szCs w:val="24"/>
-        </w:rPr>
-      </w:pPr>
-      <w:r>
-        <w:rPr>
-          <w:rFonts w:ascii="Times New Roman" w:hAnsi="Times New Roman"/>
-          <w:sz w:val="4"/>
-          <w:szCs w:val="4"/>
-        </w:rPr>
-        <w:t>_________________________________________________________________________________________________________________________________________________________________________________________________________________________________________________________________________________________________________________________________________________________________________________________________________________________________________________________________________________________________</w:t>
-      </w:r>
-    </w:p>
-    <w:p>
-      <w:pPr>
-        <w:spacing w:after="0" w:line="240" w:lineRule="auto"/>
-        <w:jc w:val="center"/>
-        <w:rPr>
-          <w:rFonts w:ascii="Times New Roman" w:hAnsi="Times New Roman"/>
-          <w:sz w:val="20"/>
-          <w:szCs w:val="20"/>
-        </w:rPr>
-      </w:pPr>
-      <w:r>
-        <w:rPr>
-          <w:rFonts w:ascii="Times New Roman" w:hAnsi="Times New Roman"/>
-          <w:spacing w:val="-6"/>
-          <w:sz w:val="20"/>
-          <w:szCs w:val="20"/>
-        </w:rPr>
-        <w:t xml:space="preserve">страны - для </w:t>
-      </w:r>
-      <w:r>
-        <w:rPr>
-          <w:rFonts w:ascii="Times New Roman" w:hAnsi="Times New Roman"/>
-          <w:sz w:val="20"/>
-          <w:szCs w:val="20"/>
-        </w:rPr>
-        <w:t>ю</w:t>
-      </w:r>
-      <w:r>
-        <w:rPr>
-          <w:rFonts w:ascii="Times New Roman" w:hAnsi="Times New Roman"/>
-          <w:sz w:val="20"/>
-          <w:szCs w:val="20"/>
-        </w:rPr>
-        <w:t>ридического</w:t>
-      </w:r>
-      <w:r>
-        <w:rPr>
-          <w:rFonts w:ascii="Times New Roman" w:hAnsi="Times New Roman"/>
-          <w:sz w:val="20"/>
-          <w:szCs w:val="20"/>
-        </w:rPr>
-        <w:t xml:space="preserve"> </w:t>
-      </w:r>
-      <w:r>
-        <w:rPr>
-          <w:rFonts w:ascii="Times New Roman" w:hAnsi="Times New Roman"/>
-          <w:sz w:val="20"/>
-          <w:szCs w:val="20"/>
-        </w:rPr>
-        <w:t>лица</w:t>
-      </w:r>
-      <w:r>
-        <w:rPr>
-          <w:rFonts w:ascii="Times New Roman" w:hAnsi="Times New Roman"/>
-          <w:sz w:val="20"/>
-          <w:szCs w:val="20"/>
-        </w:rPr>
-        <w:t xml:space="preserve">, </w:t>
-      </w:r>
-    </w:p>
-    <w:p>
-      <w:pPr>
-        <w:spacing w:after="0" w:line="240" w:lineRule="auto"/>
-        <w:jc w:val="center"/>
-        <w:rPr>
-          <w:rFonts w:ascii="Times New Roman" w:hAnsi="Times New Roman"/>
-          <w:sz w:val="20"/>
-          <w:szCs w:val="20"/>
-        </w:rPr>
-      </w:pPr>
     </w:p>
     <w:p>
       <w:pPr>
@@ -2510,7 +2629,7 @@
           <w:sz w:val="24"/>
           <w:szCs w:val="24"/>
         </w:rPr>
-        <w:t xml:space="preserve">по </w:t>
+        <w:t xml:space="preserve">по  </w:t>
       </w:r>
       <w:r>
         <w:rPr>
@@ -2646,6 +2765,7 @@
     <w:p>
       <w:pPr>
         <w:spacing w:after="0" w:line="240" w:lineRule="auto"/>
+        <w:jc w:val="center"/>
         <w:rPr>
           <w:rFonts w:ascii="Times New Roman" w:hAnsi="Times New Roman"/>
           <w:sz w:val="24"/>
@@ -2700,23 +2820,7 @@
           <w:sz w:val="24"/>
           <w:szCs w:val="24"/>
         </w:rPr>
-        <w:t xml:space="preserve">, </w:t>
-      </w:r>
-      <w:r>
-        <w:rPr>
-          <w:rFonts w:ascii="Times New Roman" w:hAnsi="Times New Roman"/>
-          <w:sz w:val="24"/>
-          <w:szCs w:val="24"/>
-        </w:rPr>
-        <w:t xml:space="preserve">СТБ </w:t>
-      </w:r>
-      <w:r>
-        <w:rPr>
-          <w:rFonts w:ascii="Times New Roman" w:hAnsi="Times New Roman"/>
-          <w:sz w:val="24"/>
-          <w:szCs w:val="24"/>
-        </w:rPr>
-        <w:t>1035-96</w:t>
+        <w:t xml:space="preserve"> «Здания и сооружения,</w:t>
       </w:r>
       <w:r>
         <w:rPr>
@@ -2726,6 +2830,22 @@
         </w:rPr>
         <w:t xml:space="preserve"> </w:t>
       </w:r>
+      <w:r>
+        <w:rPr>
+          <w:rFonts w:ascii="Times New Roman" w:hAnsi="Times New Roman"/>
+          <w:sz w:val="24"/>
+          <w:szCs w:val="24"/>
+        </w:rPr>
+        <w:t xml:space="preserve">строительные материалы </w:t>
+      </w:r>
+      <w:r>
+        <w:rPr>
+          <w:rFonts w:ascii="Times New Roman" w:hAnsi="Times New Roman"/>
+          <w:sz w:val="24"/>
+          <w:szCs w:val="24"/>
+        </w:rPr>
+        <w:t xml:space="preserve">                                                                                                                                          </w:t>
+      </w:r>
     </w:p>
     <w:p>
       <w:pPr>
@@ -2733,8 +2853,8 @@
         <w:jc w:val="center"/>
         <w:rPr>
           <w:rFonts w:ascii="Times New Roman" w:hAnsi="Times New Roman"/>
-          <w:sz w:val="4"/>
-          <w:szCs w:val="4"/>
+          <w:sz w:val="24"/>
+          <w:szCs w:val="24"/>
         </w:rPr>
       </w:pPr>
       <w:r>
@@ -2797,64 +2917,22 @@
     <w:p>
       <w:pPr>
         <w:spacing w:after="0" w:line="240" w:lineRule="auto"/>
-        <w:jc w:val="center"/>
-        <w:rPr>
-          <w:rFonts w:ascii="Times New Roman" w:hAnsi="Times New Roman"/>
-          <w:sz w:val="24"/>
-          <w:szCs w:val="24"/>
-        </w:rPr>
-      </w:pPr>
-      <w:r>
-        <w:rPr>
-          <w:rFonts w:ascii="Times New Roman" w:hAnsi="Times New Roman"/>
-          <w:sz w:val="20"/>
-          <w:szCs w:val="20"/>
-        </w:rPr>
-        <w:t>(обозначение документов, устанавливающих</w:t>
-      </w:r>
-      <w:r>
-        <w:rPr>
-          <w:rFonts w:ascii="Times New Roman" w:hAnsi="Times New Roman"/>
-          <w:sz w:val="20"/>
-          <w:szCs w:val="20"/>
-        </w:rPr>
-        <w:t xml:space="preserve"> </w:t>
-      </w:r>
-      <w:r>
-        <w:rPr>
-          <w:rFonts w:ascii="Times New Roman" w:hAnsi="Times New Roman"/>
-          <w:sz w:val="20"/>
-          <w:szCs w:val="20"/>
-        </w:rPr>
-        <w:t>технические требования, на соответствие</w:t>
-      </w:r>
-      <w:r>
-        <w:rPr>
-          <w:rFonts w:ascii="Times New Roman" w:hAnsi="Times New Roman"/>
-          <w:sz w:val="20"/>
-          <w:szCs w:val="20"/>
-        </w:rPr>
-        <w:t>,</w:t>
-      </w:r>
-      <w:r>
-        <w:rPr>
-          <w:rFonts w:ascii="Times New Roman" w:hAnsi="Times New Roman"/>
-          <w:sz w:val="20"/>
-          <w:szCs w:val="20"/>
-        </w:rPr>
-        <w:t xml:space="preserve"> которым планируется</w:t>
-      </w:r>
-    </w:p>
-    <w:p>
-      <w:pPr>
-        <w:spacing w:after="0" w:line="240" w:lineRule="auto"/>
-        <w:jc w:val="both"/>
-        <w:rPr>
-          <w:rFonts w:ascii="Times New Roman" w:hAnsi="Times New Roman"/>
-          <w:sz w:val="24"/>
-          <w:szCs w:val="24"/>
-        </w:rPr>
-      </w:pPr>
+        <w:jc w:val="both"/>
+        <w:rPr>
+          <w:rFonts w:ascii="Times New Roman" w:hAnsi="Times New Roman"/>
+          <w:sz w:val="24"/>
+          <w:szCs w:val="24"/>
+        </w:rPr>
+      </w:pPr>
+      <w:r>
+        <w:rPr>
+          <w:rFonts w:ascii="Times New Roman" w:hAnsi="Times New Roman"/>
+          <w:sz w:val="24"/>
+          <w:szCs w:val="24"/>
+        </w:rPr>
+        <w:lastRenderedPageBreak/>
+        <w:t>и изделия. Безопасность»</w:t>
+      </w:r>
       <w:bookmarkStart w:id="19" w:name="OLE_LINK70"/>
       <w:bookmarkStart w:id="20" w:name="OLE_LINK71"/>
       <w:r>
@@ -2862,6 +2940,54 @@
           <w:rFonts w:ascii="Times New Roman" w:hAnsi="Times New Roman"/>
           <w:sz w:val="24"/>
           <w:szCs w:val="24"/>
+        </w:rPr>
+        <w:t>, СТБ</w:t>
+      </w:r>
+      <w:r>
+        <w:rPr>
+          <w:rFonts w:ascii="Times New Roman" w:hAnsi="Times New Roman"/>
+          <w:sz w:val="24"/>
+          <w:szCs w:val="24"/>
+        </w:rPr>
+        <w:t xml:space="preserve"> </w:t>
+      </w:r>
+      <w:r>
+        <w:rPr>
+          <w:rFonts w:ascii="Times New Roman" w:hAnsi="Times New Roman"/>
+          <w:sz w:val="24"/>
+          <w:szCs w:val="24"/>
+        </w:rPr>
+        <w:t>1035-96</w:t>
+      </w:r>
+      <w:r>
+        <w:rPr>
+          <w:rFonts w:ascii="Times New Roman" w:hAnsi="Times New Roman"/>
+          <w:sz w:val="24"/>
+          <w:szCs w:val="24"/>
+        </w:rPr>
+        <w:t xml:space="preserve"> «</w:t>
+      </w:r>
+      <w:r>
+        <w:rPr>
+          <w:rFonts w:ascii="Times New Roman" w:hAnsi="Times New Roman"/>
+          <w:sz w:val="24"/>
+          <w:szCs w:val="24"/>
+        </w:rPr>
+        <w:t>Смеси бетонные. Технические условия</w:t>
+      </w:r>
+      <w:r>
+        <w:rPr>
+          <w:rFonts w:ascii="Times New Roman" w:hAnsi="Times New Roman"/>
+          <w:sz w:val="24"/>
+          <w:szCs w:val="24"/>
+        </w:rPr>
+        <w:t>»</w:t>
+      </w:r>
+      <w:r>
+        <w:rPr>
+          <w:rFonts w:ascii="Times New Roman" w:hAnsi="Times New Roman"/>
+          <w:sz w:val="24"/>
+          <w:szCs w:val="24"/>
           <w:u w:val="single"/>
         </w:rPr>
         <w:t xml:space="preserve"> </w:t>
@@ -2883,6 +3009,8 @@
         <w:t>_______________________________________________________________________________________________________________________________________________________________________________________________________________________________________________________________________________________________________________________________________________________________________________________________________________________________________________________________________________________________</w:t>
       </w:r>
     </w:p>
+    <w:bookmarkEnd w:id="19"/>
+    <w:bookmarkEnd w:id="20"/>
     <w:p>
       <w:pPr>
         <w:spacing w:after="0" w:line="240" w:lineRule="auto"/>
@@ -2893,6 +3021,54 @@
           <w:szCs w:val="20"/>
         </w:rPr>
       </w:pPr>
+      <w:r>
+        <w:rPr>
+          <w:rFonts w:ascii="Times New Roman" w:hAnsi="Times New Roman"/>
+          <w:sz w:val="20"/>
+          <w:szCs w:val="20"/>
+        </w:rPr>
+        <w:t>(обозначение документ</w:t>
+      </w:r>
+      <w:r>
+        <w:rPr>
+          <w:rFonts w:ascii="Times New Roman" w:hAnsi="Times New Roman"/>
+          <w:sz w:val="20"/>
+          <w:szCs w:val="20"/>
+        </w:rPr>
+        <w:t>а (документов)</w:t>
+      </w:r>
+      <w:r>
+        <w:rPr>
+          <w:rFonts w:ascii="Times New Roman" w:hAnsi="Times New Roman"/>
+          <w:sz w:val="20"/>
+          <w:szCs w:val="20"/>
+        </w:rPr>
+        <w:t>, устанавливающ</w:t>
+      </w:r>
+      <w:r>
+        <w:rPr>
+          <w:rFonts w:ascii="Times New Roman" w:hAnsi="Times New Roman"/>
+          <w:sz w:val="20"/>
+          <w:szCs w:val="20"/>
+        </w:rPr>
+        <w:t>его (устанавливающих)</w:t>
+      </w:r>
+      <w:r>
+        <w:rPr>
+          <w:rFonts w:ascii="Times New Roman" w:hAnsi="Times New Roman"/>
+          <w:sz w:val="20"/>
+          <w:szCs w:val="20"/>
+        </w:rPr>
+        <w:t xml:space="preserve"> </w:t>
+      </w:r>
+      <w:r>
+        <w:rPr>
+          <w:rFonts w:ascii="Times New Roman" w:hAnsi="Times New Roman"/>
+          <w:sz w:val="20"/>
+          <w:szCs w:val="20"/>
+        </w:rPr>
+        <w:t xml:space="preserve">технические требования, на </w:t>
+      </w:r>
       <w:bookmarkStart w:id="21" w:name="OLE_LINK94"/>
       <w:bookmarkStart w:id="22" w:name="OLE_LINK95"/>
       <w:bookmarkStart w:id="23" w:name="OLE_LINK96"/>
@@ -2903,15 +3079,45 @@
       <w:bookmarkEnd w:id="16"/>
       <w:bookmarkEnd w:id="17"/>
       <w:bookmarkEnd w:id="18"/>
-      <w:bookmarkEnd w:id="19"/>
-      <w:bookmarkEnd w:id="20"/>
-      <w:r>
-        <w:rPr>
-          <w:rFonts w:ascii="Times New Roman" w:hAnsi="Times New Roman"/>
-          <w:sz w:val="20"/>
-          <w:szCs w:val="20"/>
-        </w:rPr>
-        <w:t>провести</w:t>
+      <w:r>
+        <w:rPr>
+          <w:rFonts w:ascii="Times New Roman" w:hAnsi="Times New Roman"/>
+          <w:sz w:val="20"/>
+          <w:szCs w:val="20"/>
+        </w:rPr>
+        <w:t>соответствие котор</w:t>
+      </w:r>
+      <w:r>
+        <w:rPr>
+          <w:rFonts w:ascii="Times New Roman" w:hAnsi="Times New Roman"/>
+          <w:sz w:val="20"/>
+          <w:szCs w:val="20"/>
+        </w:rPr>
+        <w:t>ому (которым)</w:t>
+      </w:r>
+      <w:r>
+        <w:rPr>
+          <w:rFonts w:ascii="Times New Roman" w:hAnsi="Times New Roman"/>
+          <w:sz w:val="20"/>
+          <w:szCs w:val="20"/>
+        </w:rPr>
+        <w:t xml:space="preserve"> </w:t>
+      </w:r>
+      <w:r>
+        <w:rPr>
+          <w:rFonts w:ascii="Times New Roman" w:hAnsi="Times New Roman"/>
+          <w:sz w:val="20"/>
+          <w:szCs w:val="20"/>
+        </w:rPr>
+        <w:t>планируется</w:t>
+      </w:r>
+      <w:r>
+        <w:rPr>
+          <w:rFonts w:ascii="Times New Roman" w:hAnsi="Times New Roman"/>
+          <w:sz w:val="20"/>
+          <w:szCs w:val="20"/>
+        </w:rPr>
+        <w:t xml:space="preserve"> провести</w:t>
       </w:r>
       <w:r>
         <w:rPr>
@@ -3011,15 +3217,15 @@
           <w:sz w:val="24"/>
           <w:szCs w:val="24"/>
         </w:rPr>
+        <w:t xml:space="preserve">  </w:t>
+      </w:r>
+      <w:r>
+        <w:rPr>
+          <w:rFonts w:ascii="Times New Roman" w:hAnsi="Times New Roman"/>
+          <w:sz w:val="24"/>
+          <w:szCs w:val="24"/>
+        </w:rPr>
         <w:t>1</w:t>
-      </w:r>
-      <w:r>
-        <w:rPr>
-          <w:rFonts w:ascii="Times New Roman" w:hAnsi="Times New Roman"/>
-          <w:sz w:val="24"/>
-          <w:szCs w:val="24"/>
-        </w:rPr>
-        <w:t xml:space="preserve"> </w:t>
       </w:r>
       <w:r>
         <w:rPr>
@@ -3609,7 +3815,16 @@
           <w:szCs w:val="24"/>
           <w:u w:val="single"/>
         </w:rPr>
-        <w:t>01</w:t>
+        <w:t>0</w:t>
+      </w:r>
+      <w:r>
+        <w:rPr>
+          <w:rFonts w:ascii="Times New Roman" w:hAnsi="Times New Roman"/>
+          <w:sz w:val="24"/>
+          <w:szCs w:val="24"/>
+          <w:u w:val="single"/>
+        </w:rPr>
+        <w:t>6</w:t>
       </w:r>
       <w:r>
         <w:rPr>
@@ -3626,7 +3841,7 @@
           <w:szCs w:val="24"/>
           <w:u w:val="single"/>
         </w:rPr>
-        <w:t>октября</w:t>
+        <w:t>июня</w:t>
       </w:r>
       <w:r>
         <w:rPr>
@@ -3643,7 +3858,16 @@
           <w:szCs w:val="24"/>
           <w:u w:val="single"/>
         </w:rPr>
-        <w:t>23</w:t>
+        <w:t>2</w:t>
+      </w:r>
+      <w:r>
+        <w:rPr>
+          <w:rFonts w:ascii="Times New Roman" w:hAnsi="Times New Roman"/>
+          <w:sz w:val="24"/>
+          <w:szCs w:val="24"/>
+          <w:u w:val="single"/>
+        </w:rPr>
+        <w:t>5</w:t>
       </w:r>
       <w:r>
         <w:rPr>
@@ -3912,7 +4136,16 @@
           <w:szCs w:val="24"/>
           <w:u w:val="single"/>
         </w:rPr>
-        <w:t>01</w:t>
+        <w:t>0</w:t>
+      </w:r>
+      <w:r>
+        <w:rPr>
+          <w:rFonts w:ascii="Times New Roman" w:hAnsi="Times New Roman"/>
+          <w:sz w:val="24"/>
+          <w:szCs w:val="24"/>
+          <w:u w:val="single"/>
+        </w:rPr>
+        <w:t>6</w:t>
       </w:r>
       <w:r>
         <w:rPr>
@@ -3929,7 +4162,7 @@
           <w:szCs w:val="24"/>
           <w:u w:val="single"/>
         </w:rPr>
-        <w:t>октября</w:t>
+        <w:t>июня</w:t>
       </w:r>
       <w:r>
         <w:rPr>
@@ -3946,7 +4179,16 @@
           <w:szCs w:val="24"/>
           <w:u w:val="single"/>
         </w:rPr>
-        <w:t>23</w:t>
+        <w:t>2</w:t>
+      </w:r>
+      <w:r>
+        <w:rPr>
+          <w:rFonts w:ascii="Times New Roman" w:hAnsi="Times New Roman"/>
+          <w:sz w:val="24"/>
+          <w:szCs w:val="24"/>
+          <w:u w:val="single"/>
+        </w:rPr>
+        <w:t>5</w:t>
       </w:r>
       <w:r>
         <w:rPr>
@@ -3990,7 +4232,7 @@
 </file>
 
 <file path=word/numbering.xml><?xml version="1.0" encoding="utf-8"?>
-<w:numbering xmlns:wpc="http://schemas.microsoft.com/office/word/2010/wordprocessingCanvas" xmlns:cx="http://schemas.microsoft.com/office/drawing/2014/chartex" xmlns:cx1="http://schemas.microsoft.com/office/drawing/2015/9/8/chartex" xmlns:cx2="http://schemas.microsoft.com/office/drawing/2015/10/21/chartex" xmlns:cx3="http://schemas.microsoft.com/office/drawing/2016/5/9/chartex" xmlns:cx4="http://schemas.microsoft.com/office/drawing/2016/5/10/chartex" xmlns:cx5="http://schemas.microsoft.com/office/drawing/2016/5/11/chartex" xmlns:cx6="http://schemas.microsoft.com/office/drawing/2016/5/12/chartex" xmlns:cx7="http://schemas.microsoft.com/office/drawing/2016/5/13/chartex" xmlns:cx8="http://schemas.microsoft.com/office/drawing/2016/5/14/chartex" xmlns:mc="http://schemas.openxmlformats.org/markup-compatibility/2006" xmlns:aink="http://schemas.microsoft.com/office/drawing/2016/ink" xmlns:am3d="http://schemas.microsoft.com/office/drawing/2017/model3d" xmlns:o="urn:schemas-microsoft-com:office:office" xmlns:oel="http://schemas.microsoft.com/office/2019/extlst" xmlns:r="http://schemas.openxmlformats.org/officeDocument/2006/relationships" xmlns:m="http://schemas.openxmlformats.org/officeDocument/2006/math" xmlns:v="urn:schemas-microsoft-com:vml" xmlns:wp14="http://schemas.microsoft.com/office/word/2010/wordprocessingDrawing" xmlns:wp="http://schemas.openxmlformats.org/drawingml/2006/wordprocessingDrawing" xmlns:w10="urn:schemas-microsoft-com:office:word" xmlns:w="http://schemas.openxmlformats.org/wordprocessingml/2006/main" xmlns:w14="http://schemas.microsoft.com/office/word/2010/wordml" xmlns:w15="http://schemas.microsoft.com/office/word/2012/wordml" xmlns:w16cex="http://schemas.microsoft.com/office/word/2018/wordml/cex" xmlns:w16cid="http://schemas.microsoft.com/office/word/2016/wordml/cid" xmlns:w16="http://schemas.microsoft.com/office/word/2018/wordml" xmlns:w16sdtdh="http://schemas.microsoft.com/office/word/2020/wordml/sdtdatahash" xmlns:w16se="http://schemas.microsoft.com/office/word/2015/wordml/symex" xmlns:wpg="http://schemas.microsoft.com/office/word/2010/wordprocessingGroup" xmlns:wpi="http://schemas.microsoft.com/office/word/2010/wordprocessingInk" xmlns:wne="http://schemas.microsoft.com/office/word/2006/wordml" xmlns:wps="http://schemas.microsoft.com/office/word/2010/wordprocessingShape" mc:Ignorable="w14 w15 w16se w16cid w16 w16cex w16sdtdh wp14">
+<w:numbering xmlns:wpc="http://schemas.microsoft.com/office/word/2010/wordprocessingCanvas" xmlns:cx="http://schemas.microsoft.com/office/drawing/2014/chartex" xmlns:cx1="http://schemas.microsoft.com/office/drawing/2015/9/8/chartex" xmlns:cx2="http://schemas.microsoft.com/office/drawing/2015/10/21/chartex" xmlns:cx3="http://schemas.microsoft.com/office/drawing/2016/5/9/chartex" xmlns:cx4="http://schemas.microsoft.com/office/drawing/2016/5/10/chartex" xmlns:cx5="http://schemas.microsoft.com/office/drawing/2016/5/11/chartex" xmlns:cx6="http://schemas.microsoft.com/office/drawing/2016/5/12/chartex" xmlns:cx7="http://schemas.microsoft.com/office/drawing/2016/5/13/chartex" xmlns:cx8="http://schemas.microsoft.com/office/drawing/2016/5/14/chartex" xmlns:mc="http://schemas.openxmlformats.org/markup-compatibility/2006" xmlns:aink="http://schemas.microsoft.com/office/drawing/2016/ink" xmlns:am3d="http://schemas.microsoft.com/office/drawing/2017/model3d" xmlns:o="urn:schemas-microsoft-com:office:office" xmlns:oel="http://schemas.microsoft.com/office/2019/extlst" xmlns:r="http://schemas.openxmlformats.org/officeDocument/2006/relationships" xmlns:m="http://schemas.openxmlformats.org/officeDocument/2006/math" xmlns:v="urn:schemas-microsoft-com:vml" xmlns:wp14="http://schemas.microsoft.com/office/word/2010/wordprocessingDrawing" xmlns:wp="http://schemas.openxmlformats.org/drawingml/2006/wordprocessingDrawing" xmlns:w10="urn:schemas-microsoft-com:office:word" xmlns:w="http://schemas.openxmlformats.org/wordprocessingml/2006/main" xmlns:w14="http://schemas.microsoft.com/office/word/2010/wordml" xmlns:w15="http://schemas.microsoft.com/office/word/2012/wordml" xmlns:w16cex="http://schemas.microsoft.com/office/word/2018/wordml/cex" xmlns:w16cid="http://schemas.microsoft.com/office/word/2016/wordml/cid" xmlns:w16="http://schemas.microsoft.com/office/word/2018/wordml" xmlns:w16du="http://schemas.microsoft.com/office/word/2023/wordml/word16du" xmlns:w16sdtdh="http://schemas.microsoft.com/office/word/2020/wordml/sdtdatahash" xmlns:w16sdtfl="http://schemas.microsoft.com/office/word/2024/wordml/sdtformatlock" xmlns:w16se="http://schemas.microsoft.com/office/word/2015/wordml/symex" xmlns:wpg="http://schemas.microsoft.com/office/word/2010/wordprocessingGroup" xmlns:wpi="http://schemas.microsoft.com/office/word/2010/wordprocessingInk" xmlns:wne="http://schemas.microsoft.com/office/word/2006/wordml" xmlns:wps="http://schemas.microsoft.com/office/word/2010/wordprocessingShape" mc:Ignorable="w14 w15 w16se w16cid w16 w16cex w16sdtdh w16sdtfl w16du wp14">
   <w:abstractNum w:abstractNumId="0" w15:restartNumberingAfterBreak="0">
     <w:nsid w:val="5D112DA0"/>
     <w:multiLevelType w:val="hybridMultilevel"/>
@@ -4080,19 +4322,19 @@
       </w:pPr>
     </w:lvl>
   </w:abstractNum>
-  <w:num w:numId="1" w16cid:durableId="2038388505">
+  <w:num w:numId="1" w16cid:durableId="1462577447">
     <w:abstractNumId w:val="0"/>
   </w:num>
 </w:numbering>
 </file>
 
 <file path=word/styles.xml><?xml version="1.0" encoding="utf-8"?>
-<w:styles xmlns:mc="http://schemas.openxmlformats.org/markup-compatibility/2006" xmlns:r="http://schemas.openxmlformats.org/officeDocument/2006/relationships" xmlns:w="http://schemas.openxmlformats.org/wordprocessingml/2006/main" xmlns:w14="http://schemas.microsoft.com/office/word/2010/wordml" xmlns:w15="http://schemas.microsoft.com/office/word/2012/wordml" xmlns:w16cex="http://schemas.microsoft.com/office/word/2018/wordml/cex" xmlns:w16cid="http://schemas.microsoft.com/office/word/2016/wordml/cid" xmlns:w16="http://schemas.microsoft.com/office/word/2018/wordml" xmlns:w16sdtdh="http://schemas.microsoft.com/office/word/2020/wordml/sdtdatahash" xmlns:w16se="http://schemas.microsoft.com/office/word/2015/wordml/symex" mc:Ignorable="w14 w15 w16se w16cid w16 w16cex w16sdtdh">
+<w:styles xmlns:mc="http://schemas.openxmlformats.org/markup-compatibility/2006" xmlns:r="http://schemas.openxmlformats.org/officeDocument/2006/relationships" xmlns:w="http://schemas.openxmlformats.org/wordprocessingml/2006/main" xmlns:w14="http://schemas.microsoft.com/office/word/2010/wordml" xmlns:w15="http://schemas.microsoft.com/office/word/2012/wordml" xmlns:w16cex="http://schemas.microsoft.com/office/word/2018/wordml/cex" xmlns:w16cid="http://schemas.microsoft.com/office/word/2016/wordml/cid" xmlns:w16="http://schemas.microsoft.com/office/word/2018/wordml" xmlns:w16du="http://schemas.microsoft.com/office/word/2023/wordml/word16du" xmlns:w16sdtdh="http://schemas.microsoft.com/office/word/2020/wordml/sdtdatahash" xmlns:w16sdtfl="http://schemas.microsoft.com/office/word/2024/wordml/sdtformatlock" xmlns:w16se="http://schemas.microsoft.com/office/word/2015/wordml/symex" mc:Ignorable="w14 w15 w16se w16cid w16 w16cex w16sdtdh w16sdtfl w16du">
   <w:docDefaults>
     <w:rPrDefault>
       <w:rPr>
         <w:rFonts w:ascii="Calibri" w:eastAsia="Calibri" w:hAnsi="Calibri" w:cs="Times New Roman"/>
-        <w:lang w:val="ru-RU" w:eastAsia="ru-RU" w:bidi="ar-SA"/>
+        <w:lang w:val="en-US" w:eastAsia="en-US" w:bidi="ar-SA"/>
       </w:rPr>
     </w:rPrDefault>
     <w:pPrDefault/>
@@ -4485,7 +4727,7 @@
     <w:rPr>
       <w:sz w:val="22"/>
       <w:szCs w:val="22"/>
-      <w:lang w:eastAsia="en-US"/>
+      <w:lang w:val="ru-RU"/>
     </w:rPr>
   </w:style>
   <w:style w:type="character" w:default="1" w:styleId="DefaultParagraphFont">
@@ -4583,39 +4825,39 @@
         <a:sysClr val="window" lastClr="FFFFFF"/>
       </a:lt1>
       <a:dk2>
-        <a:srgbClr val="44546A"/>
+        <a:srgbClr val="0E2841"/>
       </a:dk2>
       <a:lt2>
-        <a:srgbClr val="E7E6E6"/>
+        <a:srgbClr val="E8E8E8"/>
       </a:lt2>
       <a:accent1>
-        <a:srgbClr val="4472C4"/>
+        <a:srgbClr val="156082"/>
       </a:accent1>
       <a:accent2>
-        <a:srgbClr val="ED7D31"/>
+        <a:srgbClr val="E97132"/>
       </a:accent2>
       <a:accent3>
-        <a:srgbClr val="A5A5A5"/>
+        <a:srgbClr val="196B24"/>
       </a:accent3>
       <a:accent4>
-        <a:srgbClr val="FFC000"/>
+        <a:srgbClr val="0F9ED5"/>
       </a:accent4>
       <a:accent5>
-        <a:srgbClr val="5B9BD5"/>
+        <a:srgbClr val="A02B93"/>
       </a:accent5>
       <a:accent6>
-        <a:srgbClr val="70AD47"/>
+        <a:srgbClr val="4EA72E"/>
       </a:accent6>
       <a:hlink>
-        <a:srgbClr val="0563C1"/>
+        <a:srgbClr val="467886"/>
       </a:hlink>
       <a:folHlink>
-        <a:srgbClr val="954F72"/>
+        <a:srgbClr val="96607D"/>
       </a:folHlink>
     </a:clrScheme>
     <a:fontScheme name="Office">
       <a:majorFont>
-        <a:latin typeface="Calibri Light" panose="020F0302020204030204"/>
+        <a:latin typeface="Aptos Display" panose="02110004020202020204"/>
         <a:ea typeface=""/>
         <a:cs typeface=""/>
         <a:font script="Jpan" typeface="游ゴシック Light"/>
@@ -4667,7 +4909,7 @@
         <a:font script="Tfng" typeface="Ebrima"/>
       </a:majorFont>
       <a:minorFont>
-        <a:latin typeface="Calibri" panose="020F0502020204030204"/>
+        <a:latin typeface="Aptos" panose="02110004020202020204"/>
         <a:ea typeface=""/>
         <a:cs typeface=""/>
         <a:font script="Jpan" typeface="游明朝"/>
@@ -4778,13 +5020,6 @@
         </a:gradFill>
       </a:fillStyleLst>
       <a:lnStyleLst>
-        <a:ln w="6350" cap="flat" cmpd="sng" algn="ctr">
-          <a:solidFill>
-            <a:schemeClr val="phClr"/>
-          </a:solidFill>
-          <a:prstDash val="solid"/>
-          <a:miter lim="800000"/>
-        </a:ln>
         <a:ln w="12700" cap="flat" cmpd="sng" algn="ctr">
           <a:solidFill>
             <a:schemeClr val="phClr"/>
@@ -4793,6 +5028,13 @@
           <a:miter lim="800000"/>
         </a:ln>
         <a:ln w="19050" cap="flat" cmpd="sng" algn="ctr">
+          <a:solidFill>
+            <a:schemeClr val="phClr"/>
+          </a:solidFill>
+          <a:prstDash val="solid"/>
+          <a:miter lim="800000"/>
+        </a:ln>
+        <a:ln w="25400" cap="flat" cmpd="sng" algn="ctr">
           <a:solidFill>
             <a:schemeClr val="phClr"/>
           </a:solidFill>
@@ -4857,11 +5099,31 @@
       </a:bgFillStyleLst>
     </a:fmtScheme>
   </a:themeElements>
-  <a:objectDefaults/>
+  <a:objectDefaults>
+    <a:lnDef>
+      <a:spPr/>
+      <a:bodyPr/>
+      <a:lstStyle/>
+      <a:style>
+        <a:lnRef idx="2">
+          <a:schemeClr val="accent1"/>
+        </a:lnRef>
+        <a:fillRef idx="0">
+          <a:schemeClr val="accent1"/>
+        </a:fillRef>
+        <a:effectRef idx="1">
+          <a:schemeClr val="accent1"/>
+        </a:effectRef>
+        <a:fontRef idx="minor">
+          <a:schemeClr val="tx1"/>
+        </a:fontRef>
+      </a:style>
+    </a:lnDef>
+  </a:objectDefaults>
   <a:extraClrSchemeLst/>
   <a:extLst>
     <a:ext uri="{05A4C25C-085E-4340-85A3-A5531E510DB2}">
-      <thm15:themeFamily xmlns:thm15="http://schemas.microsoft.com/office/thememl/2012/main" name="Office Theme" id="{62F939B6-93AF-4DB8-9C6B-D6C7DFDC589F}" vid="{4A3C46E8-61CC-4603-A589-7422A47A8E4A}"/>
+      <thm15:themeFamily xmlns:thm15="http://schemas.microsoft.com/office/thememl/2012/main" name="Office Theme" id="{2E142A2C-CD16-42D6-873A-C26D2A0506FA}" vid="{1BDDFF52-6CD6-40A5-AB3C-68EB2F1E4D0A}"/>
     </a:ext>
   </a:extLst>
 </a:theme>

</xml_diff>